<commit_message>
Changed recv to readline in server.c
</commit_message>
<xml_diff>
--- a/docs/TWMailer-Basic-Protokoll.docx
+++ b/docs/TWMailer-Basic-Protokoll.docx
@@ -7,12 +7,12 @@
         <w:pStyle w:val="fhtwberschrift02ArialBlack"/>
         <w:jc w:val="both"/>
         <w:rPr>
-          <w:lang w:val="de-AT"/>
-        </w:rPr>
-      </w:pPr>
-      <w:r>
-        <w:rPr>
-          <w:lang w:val="de-AT"/>
+          <w:lang w:val="en-GB"/>
+        </w:rPr>
+      </w:pPr>
+      <w:r>
+        <w:rPr>
+          <w:lang w:val="en-GB"/>
         </w:rPr>
         <w:t>TW-Mailer Basic</w:t>
       </w:r>
@@ -22,7 +22,7 @@
         <w:pStyle w:val="fhtwFlietext01Arial"/>
         <w:jc w:val="both"/>
         <w:rPr>
-          <w:lang w:val="de-AT"/>
+          <w:lang w:val="en-GB"/>
         </w:rPr>
       </w:pPr>
     </w:p>
@@ -33,14 +33,14 @@
         <w:rPr>
           <w:b/>
           <w:bCs/>
-          <w:lang w:val="de-AT"/>
+          <w:lang w:val="en-GB"/>
         </w:rPr>
       </w:pPr>
       <w:r>
         <w:rPr>
           <w:b/>
           <w:bCs/>
-          <w:lang w:val="de-AT"/>
+          <w:lang w:val="en-GB"/>
         </w:rPr>
         <w:t>VERTS – BIF WS2021</w:t>
       </w:r>
@@ -50,7 +50,7 @@
         <w:pStyle w:val="fhtwFlietext01Arial"/>
         <w:jc w:val="both"/>
         <w:rPr>
-          <w:lang w:val="de-AT"/>
+          <w:lang w:val="en-GB"/>
         </w:rPr>
       </w:pPr>
     </w:p>
@@ -59,12 +59,12 @@
         <w:pStyle w:val="fhtwFlietext01Arial"/>
         <w:jc w:val="both"/>
         <w:rPr>
-          <w:lang w:val="de-AT"/>
-        </w:rPr>
-      </w:pPr>
-      <w:r>
-        <w:rPr>
-          <w:lang w:val="de-AT"/>
+          <w:lang w:val="en-GB"/>
+        </w:rPr>
+      </w:pPr>
+      <w:r>
+        <w:rPr>
+          <w:lang w:val="en-GB"/>
         </w:rPr>
         <w:t>if20b089 – Jakob Friedl</w:t>
       </w:r>
@@ -74,12 +74,12 @@
         <w:pStyle w:val="fhtwFlietext01Arial"/>
         <w:jc w:val="both"/>
         <w:rPr>
-          <w:lang w:val="de-AT"/>
-        </w:rPr>
-      </w:pPr>
-      <w:r>
-        <w:rPr>
-          <w:lang w:val="de-AT"/>
+          <w:lang w:val="en-GB"/>
+        </w:rPr>
+      </w:pPr>
+      <w:r>
+        <w:rPr>
+          <w:lang w:val="en-GB"/>
         </w:rPr>
         <w:t>if20b161 – Viktor Szüsz</w:t>
       </w:r>
@@ -90,7 +90,7 @@
         <w:jc w:val="both"/>
         <w:rPr>
           <w:szCs w:val="36"/>
-          <w:lang w:val="de-AT"/>
+          <w:lang w:val="en-GB"/>
         </w:rPr>
       </w:pPr>
     </w:p>
@@ -99,7 +99,7 @@
         <w:pStyle w:val="fhtwberschrift06Arialbold"/>
         <w:jc w:val="both"/>
         <w:rPr>
-          <w:lang w:val="de-AT"/>
+          <w:lang w:val="en-GB"/>
         </w:rPr>
       </w:pPr>
     </w:p>
@@ -111,7 +111,7 @@
         <w:rPr>
           <w:rFonts w:ascii="Times New Roman"/>
           <w:sz w:val="20"/>
-          <w:lang w:val="de-AT"/>
+          <w:lang w:val="en-GB"/>
         </w:rPr>
       </w:pPr>
     </w:p>
@@ -123,7 +123,7 @@
         <w:rPr>
           <w:rFonts w:ascii="Times New Roman"/>
           <w:sz w:val="20"/>
-          <w:lang w:val="de-AT"/>
+          <w:lang w:val="en-GB"/>
         </w:rPr>
       </w:pPr>
     </w:p>
@@ -135,7 +135,7 @@
         <w:rPr>
           <w:rFonts w:ascii="Times New Roman"/>
           <w:sz w:val="20"/>
-          <w:lang w:val="de-AT"/>
+          <w:lang w:val="en-GB"/>
         </w:rPr>
       </w:pPr>
     </w:p>
@@ -147,7 +147,7 @@
         <w:rPr>
           <w:rFonts w:ascii="Times New Roman"/>
           <w:sz w:val="20"/>
-          <w:lang w:val="de-AT"/>
+          <w:lang w:val="en-GB"/>
         </w:rPr>
       </w:pPr>
     </w:p>
@@ -159,7 +159,7 @@
         <w:rPr>
           <w:rFonts w:ascii="Times New Roman"/>
           <w:sz w:val="20"/>
-          <w:lang w:val="de-AT"/>
+          <w:lang w:val="en-GB"/>
         </w:rPr>
       </w:pPr>
     </w:p>
@@ -171,7 +171,7 @@
         <w:rPr>
           <w:rFonts w:ascii="Times New Roman"/>
           <w:sz w:val="20"/>
-          <w:lang w:val="de-AT"/>
+          <w:lang w:val="en-GB"/>
         </w:rPr>
       </w:pPr>
     </w:p>
@@ -183,7 +183,7 @@
         <w:rPr>
           <w:rFonts w:ascii="Times New Roman"/>
           <w:sz w:val="20"/>
-          <w:lang w:val="de-AT"/>
+          <w:lang w:val="en-GB"/>
         </w:rPr>
       </w:pPr>
     </w:p>
@@ -195,7 +195,7 @@
         <w:rPr>
           <w:rFonts w:ascii="Times New Roman"/>
           <w:sz w:val="20"/>
-          <w:lang w:val="de-AT"/>
+          <w:lang w:val="en-GB"/>
         </w:rPr>
       </w:pPr>
     </w:p>
@@ -207,7 +207,7 @@
         <w:rPr>
           <w:rFonts w:ascii="Times New Roman"/>
           <w:sz w:val="20"/>
-          <w:lang w:val="de-AT"/>
+          <w:lang w:val="en-GB"/>
         </w:rPr>
       </w:pPr>
     </w:p>
@@ -219,7 +219,7 @@
         <w:rPr>
           <w:rFonts w:ascii="Times New Roman"/>
           <w:sz w:val="20"/>
-          <w:lang w:val="de-AT"/>
+          <w:lang w:val="en-GB"/>
         </w:rPr>
       </w:pPr>
     </w:p>
@@ -231,7 +231,7 @@
         <w:rPr>
           <w:rFonts w:ascii="Times New Roman"/>
           <w:sz w:val="20"/>
-          <w:lang w:val="de-AT"/>
+          <w:lang w:val="en-GB"/>
         </w:rPr>
       </w:pPr>
     </w:p>
@@ -243,7 +243,7 @@
         <w:rPr>
           <w:rFonts w:ascii="Times New Roman"/>
           <w:sz w:val="20"/>
-          <w:lang w:val="de-AT"/>
+          <w:lang w:val="en-GB"/>
         </w:rPr>
       </w:pPr>
     </w:p>
@@ -255,7 +255,7 @@
         <w:rPr>
           <w:rFonts w:ascii="Times New Roman"/>
           <w:sz w:val="20"/>
-          <w:lang w:val="de-AT"/>
+          <w:lang w:val="en-GB"/>
         </w:rPr>
       </w:pPr>
     </w:p>
@@ -267,7 +267,7 @@
         <w:rPr>
           <w:rFonts w:ascii="Times New Roman"/>
           <w:sz w:val="20"/>
-          <w:lang w:val="de-AT"/>
+          <w:lang w:val="en-GB"/>
         </w:rPr>
       </w:pPr>
     </w:p>
@@ -279,7 +279,7 @@
         <w:rPr>
           <w:rFonts w:ascii="Times New Roman"/>
           <w:sz w:val="20"/>
-          <w:lang w:val="de-AT"/>
+          <w:lang w:val="en-GB"/>
         </w:rPr>
       </w:pPr>
     </w:p>
@@ -291,7 +291,7 @@
         <w:rPr>
           <w:rFonts w:ascii="Times New Roman"/>
           <w:sz w:val="20"/>
-          <w:lang w:val="de-AT"/>
+          <w:lang w:val="en-GB"/>
         </w:rPr>
       </w:pPr>
     </w:p>
@@ -303,7 +303,7 @@
         <w:rPr>
           <w:rFonts w:ascii="Times New Roman"/>
           <w:sz w:val="20"/>
-          <w:lang w:val="de-AT"/>
+          <w:lang w:val="en-GB"/>
         </w:rPr>
       </w:pPr>
     </w:p>
@@ -315,7 +315,7 @@
         <w:rPr>
           <w:rFonts w:ascii="Times New Roman"/>
           <w:sz w:val="20"/>
-          <w:lang w:val="de-AT"/>
+          <w:lang w:val="en-GB"/>
         </w:rPr>
       </w:pPr>
     </w:p>
@@ -327,7 +327,7 @@
         <w:rPr>
           <w:rFonts w:ascii="Times New Roman"/>
           <w:sz w:val="20"/>
-          <w:lang w:val="de-AT"/>
+          <w:lang w:val="en-GB"/>
         </w:rPr>
       </w:pPr>
     </w:p>
@@ -339,7 +339,7 @@
         <w:rPr>
           <w:rFonts w:ascii="Times New Roman"/>
           <w:sz w:val="20"/>
-          <w:lang w:val="de-AT"/>
+          <w:lang w:val="en-GB"/>
         </w:rPr>
       </w:pPr>
     </w:p>
@@ -351,7 +351,7 @@
         <w:rPr>
           <w:rFonts w:ascii="Times New Roman"/>
           <w:sz w:val="20"/>
-          <w:lang w:val="de-AT"/>
+          <w:lang w:val="en-GB"/>
         </w:rPr>
       </w:pPr>
     </w:p>
@@ -363,7 +363,7 @@
         <w:rPr>
           <w:rFonts w:ascii="Times New Roman"/>
           <w:sz w:val="20"/>
-          <w:lang w:val="de-AT"/>
+          <w:lang w:val="en-GB"/>
         </w:rPr>
       </w:pPr>
     </w:p>
@@ -375,7 +375,7 @@
         <w:rPr>
           <w:rFonts w:ascii="Times New Roman"/>
           <w:sz w:val="20"/>
-          <w:lang w:val="de-AT"/>
+          <w:lang w:val="en-GB"/>
         </w:rPr>
       </w:pPr>
     </w:p>
@@ -387,7 +387,7 @@
         <w:rPr>
           <w:rFonts w:ascii="Times New Roman"/>
           <w:sz w:val="20"/>
-          <w:lang w:val="de-AT"/>
+          <w:lang w:val="en-GB"/>
         </w:rPr>
       </w:pPr>
     </w:p>
@@ -399,7 +399,7 @@
         <w:rPr>
           <w:rFonts w:ascii="Times New Roman"/>
           <w:sz w:val="20"/>
-          <w:lang w:val="de-AT"/>
+          <w:lang w:val="en-GB"/>
         </w:rPr>
       </w:pPr>
     </w:p>
@@ -408,7 +408,7 @@
         <w:ind w:hanging="567"/>
         <w:jc w:val="both"/>
         <w:rPr>
-          <w:lang w:val="de-AT"/>
+          <w:lang w:val="en-GB"/>
         </w:rPr>
         <w:sectPr>
           <w:footerReference w:type="default" r:id="rId7"/>
@@ -748,6 +748,7 @@
       </w:r>
       <w:r>
         <w:rPr>
+          <w:noProof/>
           <w:lang w:val="de-AT"/>
         </w:rPr>
         <w:drawing>
@@ -1087,18 +1088,26 @@
         </w:numPr>
         <w:jc w:val="both"/>
         <w:rPr>
-          <w:lang w:val="de-AT"/>
-        </w:rPr>
-      </w:pPr>
-      <w:r>
-        <w:rPr>
-          <w:lang w:val="de-AT"/>
-        </w:rPr>
-        <w:t xml:space="preserve">Externe </w:t>
-      </w:r>
-      <w:r>
-        <w:rPr>
-          <w:lang w:val="de-AT"/>
+          <w:lang w:val="en-GB"/>
+        </w:rPr>
+      </w:pPr>
+      <w:proofErr w:type="spellStart"/>
+      <w:r>
+        <w:rPr>
+          <w:lang w:val="en-GB"/>
+        </w:rPr>
+        <w:t>Externe</w:t>
+      </w:r>
+      <w:proofErr w:type="spellEnd"/>
+      <w:r>
+        <w:rPr>
+          <w:lang w:val="en-GB"/>
+        </w:rPr>
+        <w:t xml:space="preserve"> </w:t>
+      </w:r>
+      <w:r>
+        <w:rPr>
+          <w:lang w:val="en-GB"/>
         </w:rPr>
         <w:t xml:space="preserve">UUID Library: </w:t>
       </w:r>
@@ -1106,14 +1115,14 @@
         <w:r>
           <w:rPr>
             <w:rStyle w:val="Hyperlink"/>
-            <w:lang w:val="de-AT"/>
+            <w:lang w:val="en-GB"/>
           </w:rPr>
           <w:t>http://e2fsprogs.sourceforge.net/</w:t>
         </w:r>
       </w:hyperlink>
       <w:r>
         <w:rPr>
-          <w:lang w:val="de-AT"/>
+          <w:lang w:val="en-GB"/>
         </w:rPr>
         <w:t xml:space="preserve"> </w:t>
       </w:r>
@@ -1121,6 +1130,9 @@
     <w:p>
       <w:pPr>
         <w:jc w:val="both"/>
+        <w:rPr>
+          <w:lang w:val="en-GB"/>
+        </w:rPr>
       </w:pPr>
     </w:p>
     <w:p>
@@ -1258,7 +1270,13 @@
         <w:t xml:space="preserve">Gelöst wurde dieses Problem durch Trial-and-Error, sowie gründliche Recherche. </w:t>
       </w:r>
       <w:r>
-        <w:t xml:space="preserve">Zum Schreiben auf Sockets wurde die im „TCP/IP </w:t>
+        <w:t xml:space="preserve">Zum </w:t>
+      </w:r>
+      <w:r>
+        <w:t xml:space="preserve">Lesen und </w:t>
+      </w:r>
+      <w:r>
+        <w:t xml:space="preserve">Schreiben auf Sockets wurde die im „TCP/IP </w:t>
       </w:r>
       <w:proofErr w:type="spellStart"/>
       <w:r>
@@ -1266,32 +1284,35 @@
       </w:r>
       <w:proofErr w:type="spellEnd"/>
       <w:r>
-        <w:t>“-PDF vorgestellte „</w:t>
+        <w:t>“-PDF vorgestellte</w:t>
+      </w:r>
+      <w:r>
+        <w:t>n</w:t>
+      </w:r>
+      <w:r>
+        <w:t xml:space="preserve"> </w:t>
+      </w:r>
+      <w:r>
+        <w:t>Funktionen „</w:t>
       </w:r>
       <w:proofErr w:type="spellStart"/>
       <w:r>
+        <w:t>readline</w:t>
+      </w:r>
+      <w:proofErr w:type="spellEnd"/>
+      <w:r>
+        <w:t xml:space="preserve">“ und </w:t>
+      </w:r>
+      <w:r>
+        <w:t>„</w:t>
+      </w:r>
+      <w:proofErr w:type="spellStart"/>
+      <w:r>
         <w:t>writen</w:t>
       </w:r>
       <w:proofErr w:type="spellEnd"/>
       <w:r>
-        <w:t>“-Funktion verwendet</w:t>
-      </w:r>
-      <w:r>
-        <w:t xml:space="preserve">. </w:t>
-      </w:r>
-      <w:r>
-        <w:t>Zum Erhalten und Lesen der Daten die „</w:t>
-      </w:r>
-      <w:proofErr w:type="spellStart"/>
-      <w:r>
-        <w:t>recv</w:t>
-      </w:r>
-      <w:proofErr w:type="spellEnd"/>
-      <w:r>
-        <w:t>“-Funktion</w:t>
-      </w:r>
-      <w:r>
-        <w:t xml:space="preserve"> der C socket-Library</w:t>
+        <w:t>“ verwendet</w:t>
       </w:r>
       <w:r>
         <w:t>.</w:t>
@@ -2353,6 +2374,7 @@
     <w:lsdException w:name="HTML Sample" w:semiHidden="1" w:unhideWhenUsed="1"/>
     <w:lsdException w:name="HTML Typewriter" w:semiHidden="1" w:unhideWhenUsed="1"/>
     <w:lsdException w:name="HTML Variable" w:semiHidden="1" w:unhideWhenUsed="1"/>
+    <w:lsdException w:name="Normal Table" w:semiHidden="1" w:unhideWhenUsed="1"/>
     <w:lsdException w:name="annotation subject" w:semiHidden="1" w:unhideWhenUsed="1"/>
     <w:lsdException w:name="No List" w:semiHidden="1" w:unhideWhenUsed="1"/>
     <w:lsdException w:name="Outline List 1" w:semiHidden="1" w:unhideWhenUsed="1"/>
@@ -2395,8 +2417,11 @@
     <w:lsdException w:name="Table Contemporary" w:semiHidden="1" w:unhideWhenUsed="1"/>
     <w:lsdException w:name="Table Elegant" w:semiHidden="1" w:unhideWhenUsed="1"/>
     <w:lsdException w:name="Table Professional" w:semiHidden="1" w:unhideWhenUsed="1"/>
+    <w:lsdException w:name="Table Subtle 1" w:semiHidden="1" w:unhideWhenUsed="1"/>
     <w:lsdException w:name="Table Subtle 2" w:semiHidden="1" w:unhideWhenUsed="1"/>
     <w:lsdException w:name="Table Web 1" w:semiHidden="1" w:unhideWhenUsed="1"/>
+    <w:lsdException w:name="Table Web 2" w:semiHidden="1" w:unhideWhenUsed="1"/>
+    <w:lsdException w:name="Table Web 3" w:semiHidden="1" w:unhideWhenUsed="1"/>
     <w:lsdException w:name="Balloon Text" w:semiHidden="1" w:unhideWhenUsed="1"/>
     <w:lsdException w:name="Table Grid" w:uiPriority="39"/>
     <w:lsdException w:name="Table Theme" w:semiHidden="1" w:unhideWhenUsed="1"/>

</xml_diff>